<commit_message>
changed readme and added final code version
</commit_message>
<xml_diff>
--- a/Tutorial_ECM-fiber-graph.docx
+++ b/Tutorial_ECM-fiber-graph.docx
@@ -64,6 +64,7 @@
     </w:p>
     <w:p>
       <w:pPr>
+        <w:jc w:val="both"/>
         <w:rPr>
           <w:sz w:val="22"/>
           <w:szCs w:val="22"/>
@@ -188,7 +189,272 @@
           <w:sz w:val="22"/>
           <w:szCs w:val="22"/>
         </w:rPr>
-        <w:t>, which can run on MATLAB versions as early as 2015a version. It allows testing of intermediate steps of the methods of one sample image, and additional parallel testing of multiple images. Resul</w:t>
+        <w:t xml:space="preserve">, which can run on MATLAB versions </w:t>
+      </w:r>
+      <w:r>
+        <w:rPr>
+          <w:sz w:val="22"/>
+          <w:szCs w:val="22"/>
+        </w:rPr>
+        <w:t xml:space="preserve">starting from </w:t>
+      </w:r>
+      <w:r>
+        <w:rPr>
+          <w:sz w:val="22"/>
+          <w:szCs w:val="22"/>
+        </w:rPr>
+        <w:t xml:space="preserve">2015a </w:t>
+      </w:r>
+      <w:r>
+        <w:rPr>
+          <w:sz w:val="22"/>
+          <w:szCs w:val="22"/>
+        </w:rPr>
+        <w:t>on</w:t>
+      </w:r>
+      <w:r>
+        <w:rPr>
+          <w:sz w:val="22"/>
+          <w:szCs w:val="22"/>
+        </w:rPr>
+        <w:t>wards</w:t>
+      </w:r>
+      <w:r>
+        <w:rPr>
+          <w:sz w:val="22"/>
+          <w:szCs w:val="22"/>
+        </w:rPr>
+        <w:t>.</w:t>
+      </w:r>
+      <w:r>
+        <w:rPr>
+          <w:sz w:val="22"/>
+          <w:szCs w:val="22"/>
+        </w:rPr>
+        <w:t xml:space="preserve"> </w:t>
+      </w:r>
+    </w:p>
+    <w:p>
+      <w:pPr>
+        <w:jc w:val="both"/>
+        <w:rPr>
+          <w:sz w:val="22"/>
+          <w:szCs w:val="22"/>
+        </w:rPr>
+      </w:pPr>
+    </w:p>
+    <w:p>
+      <w:pPr>
+        <w:jc w:val="both"/>
+        <w:rPr>
+          <w:sz w:val="22"/>
+          <w:szCs w:val="22"/>
+        </w:rPr>
+      </w:pPr>
+      <w:r>
+        <w:rPr>
+          <w:b/>
+          <w:bCs/>
+          <w:sz w:val="22"/>
+          <w:szCs w:val="22"/>
+        </w:rPr>
+        <w:t>Disclaimer</w:t>
+      </w:r>
+      <w:r>
+        <w:rPr>
+          <w:sz w:val="22"/>
+          <w:szCs w:val="22"/>
+        </w:rPr>
+        <w:t xml:space="preserve">: </w:t>
+      </w:r>
+      <w:r>
+        <w:rPr>
+          <w:sz w:val="22"/>
+          <w:szCs w:val="22"/>
+        </w:rPr>
+        <w:t xml:space="preserve">The current app version can only be run on machines </w:t>
+      </w:r>
+      <w:r>
+        <w:rPr>
+          <w:sz w:val="22"/>
+          <w:szCs w:val="22"/>
+        </w:rPr>
+        <w:t>with</w:t>
+      </w:r>
+      <w:r>
+        <w:rPr>
+          <w:sz w:val="22"/>
+          <w:szCs w:val="22"/>
+        </w:rPr>
+        <w:t xml:space="preserve"> M</w:t>
+      </w:r>
+      <w:r>
+        <w:rPr>
+          <w:sz w:val="22"/>
+          <w:szCs w:val="22"/>
+        </w:rPr>
+        <w:t>ATLAB installed</w:t>
+      </w:r>
+      <w:r>
+        <w:rPr>
+          <w:sz w:val="22"/>
+          <w:szCs w:val="22"/>
+        </w:rPr>
+        <w:t>.</w:t>
+      </w:r>
+      <w:r>
+        <w:rPr>
+          <w:sz w:val="22"/>
+          <w:szCs w:val="22"/>
+        </w:rPr>
+        <w:t xml:space="preserve"> </w:t>
+      </w:r>
+      <w:r>
+        <w:rPr>
+          <w:sz w:val="22"/>
+          <w:szCs w:val="22"/>
+        </w:rPr>
+        <w:t xml:space="preserve">Next steps can include the development of a standalone application that would not require </w:t>
+      </w:r>
+      <w:r>
+        <w:rPr>
+          <w:sz w:val="22"/>
+          <w:szCs w:val="22"/>
+        </w:rPr>
+        <w:t>prior installation of MATLAB.</w:t>
+      </w:r>
+    </w:p>
+    <w:p>
+      <w:pPr>
+        <w:jc w:val="both"/>
+        <w:rPr>
+          <w:sz w:val="22"/>
+          <w:szCs w:val="22"/>
+        </w:rPr>
+      </w:pPr>
+      <w:r>
+        <w:rPr>
+          <w:sz w:val="22"/>
+          <w:szCs w:val="22"/>
+        </w:rPr>
+        <w:t>Files should typically be stored for analysis in the following formats: ‘jpg/jpeg’, ‘</w:t>
+      </w:r>
+      <w:proofErr w:type="spellStart"/>
+      <w:r>
+        <w:rPr>
+          <w:sz w:val="22"/>
+          <w:szCs w:val="22"/>
+        </w:rPr>
+        <w:t>tif</w:t>
+      </w:r>
+      <w:proofErr w:type="spellEnd"/>
+      <w:r>
+        <w:rPr>
+          <w:sz w:val="22"/>
+          <w:szCs w:val="22"/>
+        </w:rPr>
+        <w:t>’, ‘</w:t>
+      </w:r>
+      <w:proofErr w:type="spellStart"/>
+      <w:r>
+        <w:rPr>
+          <w:sz w:val="22"/>
+          <w:szCs w:val="22"/>
+        </w:rPr>
+        <w:t>png</w:t>
+      </w:r>
+      <w:proofErr w:type="spellEnd"/>
+      <w:r>
+        <w:rPr>
+          <w:sz w:val="22"/>
+          <w:szCs w:val="22"/>
+        </w:rPr>
+        <w:t xml:space="preserve">’, etc. </w:t>
+      </w:r>
+    </w:p>
+    <w:p>
+      <w:pPr>
+        <w:jc w:val="both"/>
+        <w:rPr>
+          <w:sz w:val="22"/>
+          <w:szCs w:val="22"/>
+        </w:rPr>
+      </w:pPr>
+      <w:r>
+        <w:rPr>
+          <w:sz w:val="22"/>
+          <w:szCs w:val="22"/>
+        </w:rPr>
+        <w:t xml:space="preserve">Most tests have been performed on average sample size smaller or equal to 1024x1024 pixels. </w:t>
+      </w:r>
+      <w:r>
+        <w:rPr>
+          <w:sz w:val="22"/>
+          <w:szCs w:val="22"/>
+        </w:rPr>
+        <w:t>Skeleton Reconnection is a time-consuming step which is deemed optional.</w:t>
+      </w:r>
+      <w:r>
+        <w:rPr>
+          <w:sz w:val="22"/>
+          <w:szCs w:val="22"/>
+        </w:rPr>
+        <w:t xml:space="preserve"> </w:t>
+      </w:r>
+    </w:p>
+    <w:p>
+      <w:pPr>
+        <w:jc w:val="both"/>
+        <w:rPr>
+          <w:sz w:val="22"/>
+          <w:szCs w:val="22"/>
+        </w:rPr>
+      </w:pPr>
+    </w:p>
+    <w:p>
+      <w:pPr>
+        <w:jc w:val="both"/>
+        <w:rPr>
+          <w:sz w:val="22"/>
+          <w:szCs w:val="22"/>
+        </w:rPr>
+      </w:pPr>
+      <w:r>
+        <w:rPr>
+          <w:sz w:val="22"/>
+          <w:szCs w:val="22"/>
+        </w:rPr>
+        <w:t xml:space="preserve">After downloading the project on a local machine, the user can run the </w:t>
+      </w:r>
+      <w:r>
+        <w:rPr>
+          <w:sz w:val="22"/>
+          <w:szCs w:val="22"/>
+        </w:rPr>
+        <w:t>GUI (</w:t>
+      </w:r>
+      <w:proofErr w:type="spellStart"/>
+      <w:r>
+        <w:rPr>
+          <w:sz w:val="22"/>
+          <w:szCs w:val="22"/>
+        </w:rPr>
+        <w:t>ECM_fiber_graph.fig</w:t>
+      </w:r>
+      <w:proofErr w:type="spellEnd"/>
+      <w:r>
+        <w:rPr>
+          <w:sz w:val="22"/>
+          <w:szCs w:val="22"/>
+        </w:rPr>
+        <w:t xml:space="preserve">) to test </w:t>
+      </w:r>
+      <w:r>
+        <w:rPr>
+          <w:sz w:val="22"/>
+          <w:szCs w:val="22"/>
+        </w:rPr>
+        <w:t>intermediate steps of the methods of one sample image, and additional parallel testing of multiple images. Resul</w:t>
       </w:r>
       <w:r>
         <w:rPr>
@@ -219,6 +485,107 @@
           <w:szCs w:val="22"/>
         </w:rPr>
         <w:t xml:space="preserve"> files or .csv files, as detailed below.</w:t>
+      </w:r>
+    </w:p>
+    <w:p>
+      <w:pPr>
+        <w:jc w:val="both"/>
+        <w:rPr>
+          <w:sz w:val="22"/>
+          <w:szCs w:val="22"/>
+        </w:rPr>
+      </w:pPr>
+    </w:p>
+    <w:p>
+      <w:pPr>
+        <w:jc w:val="both"/>
+        <w:rPr>
+          <w:sz w:val="22"/>
+          <w:szCs w:val="22"/>
+        </w:rPr>
+      </w:pPr>
+      <w:r>
+        <w:rPr>
+          <w:sz w:val="22"/>
+          <w:szCs w:val="22"/>
+        </w:rPr>
+        <w:t>We recommend testing on one</w:t>
+      </w:r>
+      <w:r>
+        <w:rPr>
+          <w:sz w:val="22"/>
+          <w:szCs w:val="22"/>
+        </w:rPr>
+        <w:t>/</w:t>
+      </w:r>
+      <w:r>
+        <w:rPr>
+          <w:sz w:val="22"/>
+          <w:szCs w:val="22"/>
+        </w:rPr>
+        <w:t>few samples visualizing the intermediate steps (</w:t>
+      </w:r>
+      <w:proofErr w:type="gramStart"/>
+      <w:r>
+        <w:rPr>
+          <w:sz w:val="22"/>
+          <w:szCs w:val="22"/>
+        </w:rPr>
+        <w:t>e.g.</w:t>
+      </w:r>
+      <w:proofErr w:type="gramEnd"/>
+      <w:r>
+        <w:rPr>
+          <w:sz w:val="22"/>
+          <w:szCs w:val="22"/>
+        </w:rPr>
+        <w:t xml:space="preserve"> </w:t>
+      </w:r>
+      <w:proofErr w:type="spellStart"/>
+      <w:r>
+        <w:rPr>
+          <w:sz w:val="22"/>
+          <w:szCs w:val="22"/>
+        </w:rPr>
+        <w:t>Fiber</w:t>
+      </w:r>
+      <w:proofErr w:type="spellEnd"/>
+      <w:r>
+        <w:rPr>
+          <w:sz w:val="22"/>
+          <w:szCs w:val="22"/>
+        </w:rPr>
+        <w:t xml:space="preserve"> extraction pipeline, followed by </w:t>
+      </w:r>
+      <w:proofErr w:type="spellStart"/>
+      <w:r>
+        <w:rPr>
+          <w:sz w:val="22"/>
+          <w:szCs w:val="22"/>
+        </w:rPr>
+        <w:t>Fiber</w:t>
+      </w:r>
+      <w:proofErr w:type="spellEnd"/>
+      <w:r>
+        <w:rPr>
+          <w:sz w:val="22"/>
+          <w:szCs w:val="22"/>
+        </w:rPr>
+        <w:t xml:space="preserve"> features and parametric maps), before deciding to apply the whole analysis on </w:t>
+      </w:r>
+      <w:r>
+        <w:rPr>
+          <w:sz w:val="22"/>
+          <w:szCs w:val="22"/>
+        </w:rPr>
+        <w:t>g</w:t>
+      </w:r>
+      <w:r>
+        <w:rPr>
+          <w:sz w:val="22"/>
+          <w:szCs w:val="22"/>
+        </w:rPr>
+        <w:t>roups of images with Batch processing.</w:t>
       </w:r>
     </w:p>
     <w:p>
@@ -363,6 +730,7 @@
     </w:p>
     <w:p>
       <w:pPr>
+        <w:jc w:val="both"/>
         <w:rPr>
           <w:sz w:val="22"/>
           <w:szCs w:val="22"/>
@@ -383,7 +751,7 @@
           <w:sz w:val="22"/>
           <w:szCs w:val="22"/>
         </w:rPr>
-        <w:t>fiberGraphApp</w:t>
+        <w:t>ECM_fiber_graph</w:t>
       </w:r>
       <w:proofErr w:type="spellEnd"/>
       <w:r>
@@ -573,7 +941,15 @@
           <w:sz w:val="22"/>
           <w:szCs w:val="22"/>
         </w:rPr>
-        <w:t xml:space="preserve">fluorescent or SHF microscopy images typically show a darker background with lighter structures of interest, other </w:t>
+        <w:t xml:space="preserve">fluorescent </w:t>
+      </w:r>
+      <w:r>
+        <w:rPr>
+          <w:sz w:val="22"/>
+          <w:szCs w:val="22"/>
+        </w:rPr>
+        <w:lastRenderedPageBreak/>
+        <w:t xml:space="preserve">or SHF microscopy images typically show a darker background with lighter structures of interest, other </w:t>
       </w:r>
       <w:proofErr w:type="spellStart"/>
       <w:r>
@@ -720,7 +1096,6 @@
           <w:b/>
           <w:bCs/>
         </w:rPr>
-        <w:lastRenderedPageBreak/>
         <w:t>Fiber</w:t>
       </w:r>
       <w:proofErr w:type="spellEnd"/>
@@ -742,6 +1117,7 @@
     </w:p>
     <w:p>
       <w:pPr>
+        <w:jc w:val="both"/>
         <w:rPr>
           <w:sz w:val="22"/>
           <w:szCs w:val="22"/>
@@ -917,7 +1293,7 @@
           <w:sz w:val="22"/>
           <w:szCs w:val="22"/>
         </w:rPr>
-        <w:t>fiberGraphApp</w:t>
+        <w:t>ECM_fiber_graph</w:t>
       </w:r>
       <w:proofErr w:type="spellEnd"/>
       <w:r>
@@ -1444,7 +1820,7 @@
           <w:sz w:val="22"/>
           <w:szCs w:val="22"/>
         </w:rPr>
-        <w:t>fiberGraphApp</w:t>
+        <w:t>ECM_fiber_graph</w:t>
       </w:r>
       <w:proofErr w:type="spellEnd"/>
       <w:r>
@@ -1498,7 +1874,7 @@
           <w:sz w:val="22"/>
           <w:szCs w:val="22"/>
         </w:rPr>
-        <w:t>fiberGraphApp</w:t>
+        <w:t>ECM_fiber_graph</w:t>
       </w:r>
       <w:proofErr w:type="spellEnd"/>
       <w:r>
@@ -1591,7 +1967,7 @@
           <w:sz w:val="22"/>
           <w:szCs w:val="22"/>
         </w:rPr>
-        <w:t>fiberGraphApp</w:t>
+        <w:t>ECM_fiber_graph</w:t>
       </w:r>
       <w:proofErr w:type="spellEnd"/>
       <w:r>
@@ -1659,20 +2035,29 @@
           <w:bCs/>
         </w:rPr>
       </w:pPr>
-      <w:r>
+    </w:p>
+    <w:p>
+      <w:pPr>
         <w:rPr>
           <w:b/>
           <w:bCs/>
         </w:rPr>
-        <w:t>Batch processing</w:t>
-      </w:r>
-    </w:p>
-    <w:p>
-      <w:pPr>
+      </w:pPr>
+      <w:r>
         <w:rPr>
           <w:b/>
           <w:bCs/>
         </w:rPr>
+        <w:lastRenderedPageBreak/>
+        <w:t>Batch processing</w:t>
+      </w:r>
+    </w:p>
+    <w:p>
+      <w:pPr>
+        <w:rPr>
+          <w:b/>
+          <w:bCs/>
+        </w:rPr>
       </w:pPr>
     </w:p>
     <w:p>
@@ -1774,7 +2159,42 @@
           <w:sz w:val="22"/>
           <w:szCs w:val="22"/>
         </w:rPr>
-        <w:t>, not a file</w:t>
+        <w:t xml:space="preserve">, </w:t>
+      </w:r>
+      <w:r>
+        <w:rPr>
+          <w:sz w:val="22"/>
+          <w:szCs w:val="22"/>
+        </w:rPr>
+        <w:t xml:space="preserve">and </w:t>
+      </w:r>
+      <w:r>
+        <w:rPr>
+          <w:sz w:val="22"/>
+          <w:szCs w:val="22"/>
+        </w:rPr>
+        <w:t>not</w:t>
+      </w:r>
+      <w:r>
+        <w:rPr>
+          <w:sz w:val="22"/>
+          <w:szCs w:val="22"/>
+        </w:rPr>
+        <w:t xml:space="preserve"> </w:t>
+      </w:r>
+      <w:r>
+        <w:rPr>
+          <w:sz w:val="22"/>
+          <w:szCs w:val="22"/>
+        </w:rPr>
+        <w:t>directly</w:t>
+      </w:r>
+      <w:r>
+        <w:rPr>
+          <w:sz w:val="22"/>
+          <w:szCs w:val="22"/>
+        </w:rPr>
+        <w:t xml:space="preserve"> a file</w:t>
       </w:r>
       <w:r>
         <w:rPr>
@@ -1798,7 +2218,7 @@
           <w:sz w:val="22"/>
           <w:szCs w:val="22"/>
         </w:rPr>
-        <w:t>fiberGraphApp</w:t>
+        <w:t>ECM_fiber_graph</w:t>
       </w:r>
       <w:proofErr w:type="spellEnd"/>
       <w:r>
@@ -1892,7 +2312,123 @@
           <w:sz w:val="22"/>
           <w:szCs w:val="22"/>
         </w:rPr>
-        <w:t xml:space="preserve"> the user can create a different directory or simply place all images intended for analysis in this one. Ideally, images should be of the same type, as the user will be asked to confirm the acquisition type.</w:t>
+        <w:t xml:space="preserve"> the user can create a different directory or simply place all images intended for analysis in this one. </w:t>
+      </w:r>
+      <w:r>
+        <w:rPr>
+          <w:sz w:val="22"/>
+          <w:szCs w:val="22"/>
+        </w:rPr>
+        <w:t xml:space="preserve">The </w:t>
+      </w:r>
+      <w:r>
+        <w:rPr>
+          <w:sz w:val="22"/>
+          <w:szCs w:val="22"/>
+        </w:rPr>
+        <w:t>user will be asked to confirm the acquisition type</w:t>
+      </w:r>
+      <w:r>
+        <w:rPr>
+          <w:sz w:val="22"/>
+          <w:szCs w:val="22"/>
+        </w:rPr>
+        <w:t xml:space="preserve"> for all images. </w:t>
+      </w:r>
+    </w:p>
+    <w:p>
+      <w:pPr>
+        <w:jc w:val="both"/>
+        <w:rPr>
+          <w:sz w:val="22"/>
+          <w:szCs w:val="22"/>
+        </w:rPr>
+      </w:pPr>
+      <w:r>
+        <w:rPr>
+          <w:sz w:val="22"/>
+          <w:szCs w:val="22"/>
+        </w:rPr>
+        <w:t xml:space="preserve">Additionally, the user can choose whether to consider additional skeleton reconnection. Prior to batch processing, it is </w:t>
+      </w:r>
+      <w:r>
+        <w:rPr>
+          <w:color w:val="FF0000"/>
+          <w:sz w:val="22"/>
+          <w:szCs w:val="22"/>
+        </w:rPr>
+        <w:t xml:space="preserve">recommended to visualize the intermediate steps </w:t>
+      </w:r>
+      <w:r>
+        <w:rPr>
+          <w:sz w:val="22"/>
+          <w:szCs w:val="22"/>
+        </w:rPr>
+        <w:t xml:space="preserve">including </w:t>
+      </w:r>
+      <w:proofErr w:type="spellStart"/>
+      <w:r>
+        <w:rPr>
+          <w:sz w:val="22"/>
+          <w:szCs w:val="22"/>
+        </w:rPr>
+        <w:t>fiber</w:t>
+      </w:r>
+      <w:proofErr w:type="spellEnd"/>
+      <w:r>
+        <w:rPr>
+          <w:sz w:val="22"/>
+          <w:szCs w:val="22"/>
+        </w:rPr>
+        <w:t xml:space="preserve"> reconnexion and deciding if it is needed (</w:t>
+      </w:r>
+      <w:proofErr w:type="gramStart"/>
+      <w:r>
+        <w:rPr>
+          <w:sz w:val="22"/>
+          <w:szCs w:val="22"/>
+        </w:rPr>
+        <w:t>e.g.</w:t>
+      </w:r>
+      <w:proofErr w:type="gramEnd"/>
+      <w:r>
+        <w:rPr>
+          <w:sz w:val="22"/>
+          <w:szCs w:val="22"/>
+        </w:rPr>
+        <w:t xml:space="preserve"> it significantly improves the </w:t>
+      </w:r>
+      <w:proofErr w:type="spellStart"/>
+      <w:r>
+        <w:rPr>
+          <w:sz w:val="22"/>
+          <w:szCs w:val="22"/>
+        </w:rPr>
+        <w:t>fiber</w:t>
+      </w:r>
+      <w:proofErr w:type="spellEnd"/>
+      <w:r>
+        <w:rPr>
+          <w:sz w:val="22"/>
+          <w:szCs w:val="22"/>
+        </w:rPr>
+        <w:t xml:space="preserve"> representation quality) during batch-processing, as it is a time-consuming step.</w:t>
+      </w:r>
+    </w:p>
+    <w:p>
+      <w:pPr>
+        <w:jc w:val="both"/>
+        <w:rPr>
+          <w:sz w:val="22"/>
+          <w:szCs w:val="22"/>
+        </w:rPr>
+      </w:pPr>
+      <w:r>
+        <w:rPr>
+          <w:sz w:val="22"/>
+          <w:szCs w:val="22"/>
+        </w:rPr>
+        <w:t xml:space="preserve">The result of this analysis (mostly quantitative) are also stored in the stats sub-folder. </w:t>
       </w:r>
     </w:p>
     <w:p>
@@ -1960,16 +2496,6 @@
         <w:t>application.</w:t>
       </w:r>
     </w:p>
-    <w:p>
-      <w:pPr>
-        <w:rPr>
-          <w:sz w:val="22"/>
-          <w:szCs w:val="22"/>
-        </w:rPr>
-      </w:pPr>
-    </w:p>
-    <w:p/>
-    <w:p/>
     <w:p>
       <w:pPr>
         <w:jc w:val="center"/>
@@ -2185,6 +2711,7 @@
         <w:rPr>
           <w:noProof/>
         </w:rPr>
+        <w:lastRenderedPageBreak/>
         <w:drawing>
           <wp:inline distT="0" distB="0" distL="0" distR="0" wp14:anchorId="1EE459A6" wp14:editId="4574F227">
             <wp:extent cx="1844168" cy="1824756"/>
@@ -2401,7 +2928,6 @@
         <w:rPr>
           <w:noProof/>
         </w:rPr>
-        <w:lastRenderedPageBreak/>
         <w:drawing>
           <wp:inline distT="0" distB="0" distL="0" distR="0" wp14:anchorId="7CEE3A4C" wp14:editId="2F419E8F">
             <wp:extent cx="1936836" cy="1782275"/>

</xml_diff>